<commit_message>
Update personal projects repo
</commit_message>
<xml_diff>
--- a/Portfolio_Optimizer/TopicReasearch/Process Overview - Flow.docx
+++ b/Portfolio_Optimizer/TopicReasearch/Process Overview - Flow.docx
@@ -374,15 +374,7 @@
         </w:numPr>
       </w:pPr>
       <w:r>
-        <w:t xml:space="preserve">Implement a Depth First Search Algorthm to Return the Optimal Portfolio </w:t>
-      </w:r>
-      <w:proofErr w:type="gramStart"/>
-      <w:r>
-        <w:t>From</w:t>
-      </w:r>
-      <w:proofErr w:type="gramEnd"/>
-      <w:r>
-        <w:t xml:space="preserve"> Each of the Child Node End Points.</w:t>
+        <w:t>Implement a Depth First Search Algorthm to Return the Optimal Portfolio From Each of the Child Node End Points.</w:t>
       </w:r>
     </w:p>
     <w:p>
@@ -518,15 +510,7 @@
         </w:numPr>
       </w:pPr>
       <w:r>
-        <w:t xml:space="preserve">If Initially Sorting by Expected Return, Optimal/Effiicient Portfolio Will Be </w:t>
-      </w:r>
-      <w:proofErr w:type="gramStart"/>
-      <w:r>
-        <w:t>The</w:t>
-      </w:r>
-      <w:proofErr w:type="gramEnd"/>
-      <w:r>
-        <w:t xml:space="preserve"> Portfolio With The Lowest Portfolio Variance.</w:t>
+        <w:t>If Initially Sorting by Expected Return, Optimal/Effiicient Portfolio Will Be The Portfolio With The Lowest Portfolio Variance.</w:t>
       </w:r>
     </w:p>
     <w:p>
@@ -538,15 +522,7 @@
         </w:numPr>
       </w:pPr>
       <w:r>
-        <w:t xml:space="preserve">If Initially Sorting </w:t>
-      </w:r>
-      <w:proofErr w:type="gramStart"/>
-      <w:r>
-        <w:t>By</w:t>
-      </w:r>
-      <w:proofErr w:type="gramEnd"/>
-      <w:r>
-        <w:t xml:space="preserve"> Expected Volatility, Optimal/Efficient Portfolio Will Be Determined by Highest Expected Return.</w:t>
+        <w:t>If Initially Sorting By Expected Volatility, Optimal/Efficient Portfolio Will Be Determined by Highest Expected Return.</w:t>
       </w:r>
     </w:p>
     <w:p>
@@ -564,18 +540,10 @@
         <w:t>Total Number of Selected Portfolios Could Vary Between Simulation</w:t>
       </w:r>
       <w:r>
-        <w:t xml:space="preserve">s as well </w:t>
-      </w:r>
-      <w:proofErr w:type="gramStart"/>
-      <w:r>
-        <w:t xml:space="preserve">as </w:t>
-      </w:r>
-      <w:r>
-        <w:t xml:space="preserve"> Within</w:t>
-      </w:r>
-      <w:proofErr w:type="gramEnd"/>
-      <w:r>
-        <w:t xml:space="preserve"> a Single Simulation Depending on Initial Sorting Method </w:t>
+        <w:t xml:space="preserve">s as well as </w:t>
+      </w:r>
+      <w:r>
+        <w:t xml:space="preserve"> Within a Single Simulation Depending on Initial Sorting Method </w:t>
       </w:r>
     </w:p>
     <w:p>
@@ -704,15 +672,7 @@
         </w:numPr>
       </w:pPr>
       <w:r>
-        <w:t xml:space="preserve">Creating an SVG object with a </w:t>
-      </w:r>
-      <w:proofErr w:type="gramStart"/>
-      <w:r>
-        <w:t>semi transparent</w:t>
-      </w:r>
-      <w:proofErr w:type="gramEnd"/>
-      <w:r>
-        <w:t xml:space="preserve"> fill in order to visualize the encapsulating area in which 99% of portfolios will fall. </w:t>
+        <w:t xml:space="preserve">Creating an SVG object with a semi transparent fill in order to visualize the encapsulating area in which 99% of portfolios will fall. </w:t>
       </w:r>
     </w:p>
     <w:p>
@@ -787,15 +747,7 @@
         </w:numPr>
       </w:pPr>
       <w:r>
-        <w:t xml:space="preserve">Ability to Add Stocks or Remove Stocks From Portfolio and Dynamically Rerun Portfolio simulation </w:t>
-      </w:r>
-      <w:proofErr w:type="gramStart"/>
-      <w:r>
-        <w:t>and  Update</w:t>
-      </w:r>
-      <w:proofErr w:type="gramEnd"/>
-      <w:r>
-        <w:t xml:space="preserve"> Dashboard</w:t>
+        <w:t>Ability to Add Stocks or Remove Stocks From Portfolio and Dynamically Rerun Portfolio simulation and  Update Dashboard</w:t>
       </w:r>
     </w:p>
     <w:p>
@@ -987,6 +939,259 @@
       <w:r>
         <w:t>Plot (Line Graph) How the stock will affect the expected return of the protfolio (Inclusive plot) as opposed to plotting just the stock itself</w:t>
       </w:r>
+    </w:p>
+    <w:p>
+      <w:pPr>
+        <w:pStyle w:val="ListParagraph"/>
+        <w:numPr>
+          <w:ilvl w:val="1"/>
+          <w:numId w:val="3"/>
+        </w:numPr>
+      </w:pPr>
+      <w:r>
+        <w:t>**Risk Adjusted Plot</w:t>
+      </w:r>
+    </w:p>
+    <w:p>
+      <w:pPr>
+        <w:pStyle w:val="ListParagraph"/>
+        <w:numPr>
+          <w:ilvl w:val="2"/>
+          <w:numId w:val="3"/>
+        </w:numPr>
+      </w:pPr>
+      <w:r>
+        <w:t>Graph Risk Adjusted Value vs Nominal Values</w:t>
+      </w:r>
+    </w:p>
+    <w:p>
+      <w:pPr>
+        <w:pStyle w:val="ListParagraph"/>
+        <w:ind w:left="1800"/>
+      </w:pPr>
+    </w:p>
+    <w:p>
+      <w:pPr>
+        <w:pStyle w:val="ListParagraph"/>
+        <w:numPr>
+          <w:ilvl w:val="0"/>
+          <w:numId w:val="3"/>
+        </w:numPr>
+      </w:pPr>
+      <w:r>
+        <w:t>Backtesting Portfolio Performance</w:t>
+      </w:r>
+    </w:p>
+    <w:p>
+      <w:pPr>
+        <w:pStyle w:val="ListParagraph"/>
+        <w:numPr>
+          <w:ilvl w:val="1"/>
+          <w:numId w:val="3"/>
+        </w:numPr>
+      </w:pPr>
+      <w:r>
+        <w:t>Using optimized portfolio</w:t>
+      </w:r>
+    </w:p>
+    <w:p>
+      <w:pPr>
+        <w:pStyle w:val="ListParagraph"/>
+        <w:numPr>
+          <w:ilvl w:val="2"/>
+          <w:numId w:val="3"/>
+        </w:numPr>
+      </w:pPr>
+      <w:r>
+        <w:t>Calculate Portfolio Weight Average Return for Each Available Date</w:t>
+      </w:r>
+    </w:p>
+    <w:p>
+      <w:pPr>
+        <w:pStyle w:val="ListParagraph"/>
+        <w:numPr>
+          <w:ilvl w:val="3"/>
+          <w:numId w:val="3"/>
+        </w:numPr>
+      </w:pPr>
+      <w:r>
+        <w:t>Asset Performance Attribution – Visually show how portfolio weightings directly impact the portfolio return. Assets that are expected to do better will have be assigned higher weigtings within the portfolio which hopefully leads to better performance / holding period return. – Analagous in sports to allowing you better player play more minutes.</w:t>
+      </w:r>
+    </w:p>
+    <w:p>
+      <w:pPr>
+        <w:pStyle w:val="ListParagraph"/>
+        <w:numPr>
+          <w:ilvl w:val="1"/>
+          <w:numId w:val="3"/>
+        </w:numPr>
+      </w:pPr>
+      <w:r>
+        <w:t>Methodo</w:t>
+      </w:r>
+      <w:r>
+        <w:t>l</w:t>
+      </w:r>
+      <w:r>
+        <w:t>ogy:</w:t>
+      </w:r>
+    </w:p>
+    <w:p>
+      <w:pPr>
+        <w:pStyle w:val="ListParagraph"/>
+        <w:numPr>
+          <w:ilvl w:val="2"/>
+          <w:numId w:val="3"/>
+        </w:numPr>
+      </w:pPr>
+      <w:r>
+        <w:t>Input: Optimized Portfolio as Dictionary</w:t>
+      </w:r>
+    </w:p>
+    <w:p>
+      <w:pPr>
+        <w:pStyle w:val="ListParagraph"/>
+        <w:numPr>
+          <w:ilvl w:val="3"/>
+          <w:numId w:val="3"/>
+        </w:numPr>
+      </w:pPr>
+      <w:r>
+        <w:t>Key: Ticker Symbol</w:t>
+      </w:r>
+    </w:p>
+    <w:p>
+      <w:pPr>
+        <w:pStyle w:val="ListParagraph"/>
+        <w:numPr>
+          <w:ilvl w:val="3"/>
+          <w:numId w:val="3"/>
+        </w:numPr>
+      </w:pPr>
+      <w:r>
+        <w:t>Value: Portfolio Weight</w:t>
+      </w:r>
+    </w:p>
+    <w:p>
+      <w:pPr>
+        <w:pStyle w:val="ListParagraph"/>
+        <w:numPr>
+          <w:ilvl w:val="2"/>
+          <w:numId w:val="3"/>
+        </w:numPr>
+      </w:pPr>
+      <w:r>
+        <w:t>For Each Stock in Portfolio:</w:t>
+      </w:r>
+    </w:p>
+    <w:p>
+      <w:pPr>
+        <w:pStyle w:val="ListParagraph"/>
+        <w:numPr>
+          <w:ilvl w:val="3"/>
+          <w:numId w:val="3"/>
+        </w:numPr>
+      </w:pPr>
+      <w:r>
+        <w:t>Return Portfolio Weight Associated w/ Current Stock</w:t>
+      </w:r>
+    </w:p>
+    <w:p>
+      <w:pPr>
+        <w:pStyle w:val="ListParagraph"/>
+        <w:numPr>
+          <w:ilvl w:val="3"/>
+          <w:numId w:val="3"/>
+        </w:numPr>
+      </w:pPr>
+      <w:r>
+        <w:t>Return Closing Data (DataFrame)</w:t>
+      </w:r>
+    </w:p>
+    <w:p>
+      <w:pPr>
+        <w:pStyle w:val="ListParagraph"/>
+        <w:numPr>
+          <w:ilvl w:val="3"/>
+          <w:numId w:val="3"/>
+        </w:numPr>
+      </w:pPr>
+      <w:r>
+        <w:t>Convert Closing Data to Log Returns</w:t>
+      </w:r>
+    </w:p>
+    <w:p>
+      <w:pPr>
+        <w:pStyle w:val="ListParagraph"/>
+        <w:numPr>
+          <w:ilvl w:val="3"/>
+          <w:numId w:val="3"/>
+        </w:numPr>
+      </w:pPr>
+      <w:r>
+        <w:t>Use Apply &amp; Lambda to Apply Weights to Stock Log Return Data</w:t>
+      </w:r>
+    </w:p>
+    <w:p>
+      <w:pPr>
+        <w:pStyle w:val="ListParagraph"/>
+        <w:numPr>
+          <w:ilvl w:val="4"/>
+          <w:numId w:val="3"/>
+        </w:numPr>
+      </w:pPr>
+      <w:r>
+        <w:t>End Result: Weighted Daily Return of Stock</w:t>
+      </w:r>
+    </w:p>
+    <w:p>
+      <w:pPr>
+        <w:pStyle w:val="ListParagraph"/>
+        <w:numPr>
+          <w:ilvl w:val="3"/>
+          <w:numId w:val="3"/>
+        </w:numPr>
+      </w:pPr>
+      <w:r>
+        <w:t>Merge Weighted Stock Return to Master DataFrame</w:t>
+      </w:r>
+    </w:p>
+    <w:p>
+      <w:pPr>
+        <w:pStyle w:val="ListParagraph"/>
+        <w:numPr>
+          <w:ilvl w:val="2"/>
+          <w:numId w:val="3"/>
+        </w:numPr>
+      </w:pPr>
+      <w:r>
+        <w:t>Append Column – Portfolio Daily Return to Master DataFrame</w:t>
+      </w:r>
+    </w:p>
+    <w:p>
+      <w:pPr>
+        <w:pStyle w:val="ListParagraph"/>
+        <w:numPr>
+          <w:ilvl w:val="3"/>
+          <w:numId w:val="3"/>
+        </w:numPr>
+      </w:pPr>
+      <w:r>
+        <w:t xml:space="preserve">Value of Column Will be Equal to Sum of Weighted Return for All Stocks w/n portfolio. **Plot This Value** </w:t>
+      </w:r>
+    </w:p>
+    <w:p>
+      <w:pPr>
+        <w:pStyle w:val="ListParagraph"/>
+        <w:numPr>
+          <w:ilvl w:val="1"/>
+          <w:numId w:val="3"/>
+        </w:numPr>
+      </w:pPr>
+      <w:r>
+        <w:lastRenderedPageBreak/>
+        <w:t>Function Output: DataFrame w/ Weighted Returns for Each Asset in Portfolio &amp; Column For Portfolio Weighted Average Return</w:t>
+      </w:r>
       <w:bookmarkStart w:id="0" w:name="_GoBack"/>
       <w:bookmarkEnd w:id="0"/>
     </w:p>
@@ -999,7 +1204,7 @@
         </w:numPr>
       </w:pPr>
       <w:r>
-        <w:t>**Risk Adjusted Plot</w:t>
+        <w:t>Plotting</w:t>
       </w:r>
     </w:p>
     <w:p>
@@ -1011,7 +1216,31 @@
         </w:numPr>
       </w:pPr>
       <w:r>
-        <w:t>Graph Risk Adjusted Value vs Nominal Values</w:t>
+        <w:t xml:space="preserve">Plot Weighted Portfolio Return </w:t>
+      </w:r>
+    </w:p>
+    <w:p>
+      <w:pPr>
+        <w:pStyle w:val="ListParagraph"/>
+        <w:numPr>
+          <w:ilvl w:val="3"/>
+          <w:numId w:val="3"/>
+        </w:numPr>
+      </w:pPr>
+      <w:r>
+        <w:t>Boilinger Bands – Expected Movement (2 Standard Deviations)</w:t>
+      </w:r>
+    </w:p>
+    <w:p>
+      <w:pPr>
+        <w:pStyle w:val="ListParagraph"/>
+        <w:numPr>
+          <w:ilvl w:val="3"/>
+          <w:numId w:val="3"/>
+        </w:numPr>
+      </w:pPr>
+      <w:r>
+        <w:t>14 Day Moving Average</w:t>
       </w:r>
     </w:p>
     <w:sectPr>
@@ -1474,6 +1703,7 @@
     <w:lsdException w:name="HTML Sample" w:semiHidden="1" w:unhideWhenUsed="1"/>
     <w:lsdException w:name="HTML Typewriter" w:semiHidden="1" w:unhideWhenUsed="1"/>
     <w:lsdException w:name="HTML Variable" w:semiHidden="1" w:unhideWhenUsed="1"/>
+    <w:lsdException w:name="Normal Table" w:semiHidden="1" w:unhideWhenUsed="1"/>
     <w:lsdException w:name="annotation subject" w:semiHidden="1" w:unhideWhenUsed="1"/>
     <w:lsdException w:name="No List" w:semiHidden="1" w:unhideWhenUsed="1"/>
     <w:lsdException w:name="Outline List 1" w:semiHidden="1" w:unhideWhenUsed="1"/>
@@ -1520,8 +1750,10 @@
     <w:lsdException w:name="Table Subtle 2" w:semiHidden="1" w:unhideWhenUsed="1"/>
     <w:lsdException w:name="Table Web 1" w:semiHidden="1" w:unhideWhenUsed="1"/>
     <w:lsdException w:name="Table Web 2" w:semiHidden="1" w:unhideWhenUsed="1"/>
+    <w:lsdException w:name="Table Web 3" w:semiHidden="1" w:unhideWhenUsed="1"/>
     <w:lsdException w:name="Balloon Text" w:semiHidden="1" w:unhideWhenUsed="1"/>
     <w:lsdException w:name="Table Grid" w:uiPriority="39"/>
+    <w:lsdException w:name="Table Theme" w:semiHidden="1" w:unhideWhenUsed="1"/>
     <w:lsdException w:name="Placeholder Text" w:semiHidden="1"/>
     <w:lsdException w:name="No Spacing" w:uiPriority="1" w:qFormat="1"/>
     <w:lsdException w:name="Light Shading" w:uiPriority="60"/>

</xml_diff>